<commit_message>
Se agrega Consultas a Cliente 13-08-2019.docx y se inició la modificación de Plan de Iteración 6  - Construccion.docx
</commit_message>
<xml_diff>
--- a/Construcción/Plan de Iteración 6  - Construccion.docx
+++ b/Construcción/Plan de Iteración 6  - Construccion.docx
@@ -264,8 +264,17 @@
                   <w:rFonts w:ascii="Times New Roman" w:hAnsi="Times New Roman" w:cs="Times New Roman"/>
                   <w:lang w:val="es-AR"/>
                 </w:rPr>
-                <w:t>VASPA Team</w:t>
+                <w:t xml:space="preserve">VASPA </w:t>
               </w:r>
+              <w:proofErr w:type="spellStart"/>
+              <w:r>
+                <w:rPr>
+                  <w:rFonts w:ascii="Times New Roman" w:hAnsi="Times New Roman" w:cs="Times New Roman"/>
+                  <w:lang w:val="es-AR"/>
+                </w:rPr>
+                <w:t>Team</w:t>
+              </w:r>
+              <w:proofErr w:type="spellEnd"/>
             </w:p>
           </w:sdtContent>
         </w:sdt>
@@ -1808,10 +1817,21 @@
         <w:t xml:space="preserve"> las siguientes tareas</w:t>
       </w:r>
       <w:r>
-        <w:t xml:space="preserve"> que surgieron en la Reunión del 14/0</w:t>
+        <w:t xml:space="preserve"> q</w:t>
       </w:r>
       <w:r>
-        <w:t>9</w:t>
+        <w:t xml:space="preserve">ue surgieron en la Reunión del </w:t>
+      </w:r>
+      <w:bookmarkStart w:id="5" w:name="_GoBack"/>
+      <w:bookmarkEnd w:id="5"/>
+      <w:r>
+        <w:t>09</w:t>
+      </w:r>
+      <w:r>
+        <w:t>/0</w:t>
+      </w:r>
+      <w:r>
+        <w:t>8</w:t>
       </w:r>
       <w:r>
         <w:t>/2019</w:t>
@@ -1878,7 +1898,7 @@
           <w:rFonts w:ascii="Calibri" w:eastAsia="Calibri" w:hAnsi="Calibri" w:cs="Times New Roman"/>
           <w:lang w:eastAsia="es-ES"/>
         </w:rPr>
-        <w:t>En la Alta/Modificación de Programas se debe tener la posibilidad de cargar datos con formato (negrita, cursiva, viñetas, etc.).</w:t>
+        <w:t>Realizar nueva estimación.</w:t>
       </w:r>
     </w:p>
     <w:p>
@@ -1898,7 +1918,7 @@
           <w:rFonts w:ascii="Calibri" w:eastAsia="Calibri" w:hAnsi="Calibri" w:cs="Times New Roman"/>
           <w:lang w:eastAsia="es-ES"/>
         </w:rPr>
-        <w:t>Armar documento con consultas finales a Secretaría Académica.</w:t>
+        <w:t>En la Alta/Modificación de Programas se debe tener la posibilidad de cargar datos con formato (negrita, cursiva, viñetas, etc.).</w:t>
       </w:r>
     </w:p>
     <w:p>
@@ -1918,7 +1938,7 @@
           <w:rFonts w:ascii="Calibri" w:eastAsia="Calibri" w:hAnsi="Calibri" w:cs="Times New Roman"/>
           <w:lang w:eastAsia="es-ES"/>
         </w:rPr>
-        <w:t>Realizar consultas a Secretaría Académica para definir cuestiones faltantes.</w:t>
+        <w:t>Armar documento con consultas finales a Secretaría Académica.</w:t>
       </w:r>
     </w:p>
     <w:p>
@@ -1938,7 +1958,7 @@
           <w:rFonts w:ascii="Calibri" w:eastAsia="Calibri" w:hAnsi="Calibri" w:cs="Times New Roman"/>
           <w:lang w:eastAsia="es-ES"/>
         </w:rPr>
-        <w:t>Pruebas de regresión de Casos de Uso desarrollados en la anterior iteración.</w:t>
+        <w:t>Realizar consultas a Secretaría Académica para definir cuestiones faltantes.</w:t>
       </w:r>
     </w:p>
     <w:p>
@@ -1958,7 +1978,7 @@
           <w:rFonts w:ascii="Calibri" w:eastAsia="Calibri" w:hAnsi="Calibri" w:cs="Times New Roman"/>
           <w:lang w:eastAsia="es-ES"/>
         </w:rPr>
-        <w:t>Pruebas de los Casos de Uso a desarrollar durante esta iteración.</w:t>
+        <w:t>Pruebas de regresión de Casos de Uso desarrollados en la anterior iteración.</w:t>
       </w:r>
     </w:p>
     <w:p>
@@ -1978,7 +1998,7 @@
           <w:rFonts w:ascii="Calibri" w:eastAsia="Calibri" w:hAnsi="Calibri" w:cs="Times New Roman"/>
           <w:lang w:eastAsia="es-ES"/>
         </w:rPr>
-        <w:t>Revisar gestión de riesgos.</w:t>
+        <w:t>Pruebas de los Casos de Uso a desarrollar durante esta iteración.</w:t>
       </w:r>
     </w:p>
     <w:p>
@@ -1998,15 +2018,131 @@
           <w:rFonts w:ascii="Calibri" w:eastAsia="Calibri" w:hAnsi="Calibri" w:cs="Times New Roman"/>
           <w:lang w:eastAsia="es-ES"/>
         </w:rPr>
-        <w:t>Avances en Aplicación Móvil.</w:t>
+        <w:t>Revisar gestión de riesgos.</w:t>
       </w:r>
     </w:p>
     <w:p>
       <w:pPr>
-        <w:pStyle w:val="PSI-Ttulo3"/>
-        <w:ind w:left="0"/>
+        <w:pStyle w:val="Prrafodelista"/>
+        <w:numPr>
+          <w:ilvl w:val="0"/>
+          <w:numId w:val="17"/>
+        </w:numPr>
         <w:rPr>
-          <w:rFonts w:eastAsia="Calibri"/>
+          <w:rFonts w:ascii="Calibri" w:eastAsia="Calibri" w:hAnsi="Calibri" w:cs="Times New Roman"/>
+          <w:lang w:eastAsia="es-ES"/>
+        </w:rPr>
+      </w:pPr>
+      <w:r>
+        <w:rPr>
+          <w:rFonts w:ascii="Calibri" w:eastAsia="Calibri" w:hAnsi="Calibri" w:cs="Times New Roman"/>
+          <w:lang w:eastAsia="es-ES"/>
+        </w:rPr>
+        <w:t xml:space="preserve">Corregir mensaje “Acceder a </w:t>
+      </w:r>
+      <w:proofErr w:type="spellStart"/>
+      <w:r>
+        <w:rPr>
+          <w:rFonts w:ascii="Calibri" w:eastAsia="Calibri" w:hAnsi="Calibri" w:cs="Times New Roman"/>
+          <w:lang w:eastAsia="es-ES"/>
+        </w:rPr>
+        <w:t>eRecibo</w:t>
+      </w:r>
+      <w:proofErr w:type="spellEnd"/>
+      <w:r>
+        <w:rPr>
+          <w:rFonts w:ascii="Calibri" w:eastAsia="Calibri" w:hAnsi="Calibri" w:cs="Times New Roman"/>
+          <w:lang w:eastAsia="es-ES"/>
+        </w:rPr>
+        <w:t>” del botón de Inicio de Sesión con Google.</w:t>
+      </w:r>
+    </w:p>
+    <w:p>
+      <w:pPr>
+        <w:pStyle w:val="Prrafodelista"/>
+        <w:numPr>
+          <w:ilvl w:val="0"/>
+          <w:numId w:val="17"/>
+        </w:numPr>
+        <w:rPr>
+          <w:rFonts w:ascii="Calibri" w:eastAsia="Calibri" w:hAnsi="Calibri" w:cs="Times New Roman"/>
+          <w:lang w:eastAsia="es-ES"/>
+        </w:rPr>
+      </w:pPr>
+      <w:r>
+        <w:rPr>
+          <w:rFonts w:ascii="Calibri" w:eastAsia="Calibri" w:hAnsi="Calibri" w:cs="Times New Roman"/>
+          <w:lang w:eastAsia="es-ES"/>
+        </w:rPr>
+        <w:t>Construir panel principal para Secretaría Académica.</w:t>
+      </w:r>
+    </w:p>
+    <w:p>
+      <w:pPr>
+        <w:pStyle w:val="Prrafodelista"/>
+        <w:numPr>
+          <w:ilvl w:val="0"/>
+          <w:numId w:val="17"/>
+        </w:numPr>
+        <w:rPr>
+          <w:rFonts w:ascii="Calibri" w:eastAsia="Calibri" w:hAnsi="Calibri" w:cs="Times New Roman"/>
+          <w:lang w:eastAsia="es-ES"/>
+        </w:rPr>
+      </w:pPr>
+      <w:r>
+        <w:rPr>
+          <w:rFonts w:ascii="Calibri" w:eastAsia="Calibri" w:hAnsi="Calibri" w:cs="Times New Roman"/>
+          <w:lang w:eastAsia="es-ES"/>
+        </w:rPr>
+        <w:t>Integrar Casos de Uso.</w:t>
+      </w:r>
+    </w:p>
+    <w:p>
+      <w:pPr>
+        <w:pStyle w:val="Prrafodelista"/>
+        <w:numPr>
+          <w:ilvl w:val="0"/>
+          <w:numId w:val="17"/>
+        </w:numPr>
+        <w:rPr>
+          <w:rFonts w:ascii="Calibri" w:eastAsia="Calibri" w:hAnsi="Calibri" w:cs="Times New Roman"/>
+          <w:lang w:eastAsia="es-ES"/>
+        </w:rPr>
+      </w:pPr>
+      <w:r>
+        <w:rPr>
+          <w:rFonts w:ascii="Calibri" w:eastAsia="Calibri" w:hAnsi="Calibri" w:cs="Times New Roman"/>
+          <w:lang w:eastAsia="es-ES"/>
+        </w:rPr>
+        <w:t>Avanzar/revisar documento de Usuarios, Roles y Permisos.</w:t>
+      </w:r>
+    </w:p>
+    <w:p>
+      <w:pPr>
+        <w:pStyle w:val="Prrafodelista"/>
+        <w:numPr>
+          <w:ilvl w:val="0"/>
+          <w:numId w:val="17"/>
+        </w:numPr>
+        <w:rPr>
+          <w:rFonts w:ascii="Calibri" w:eastAsia="Calibri" w:hAnsi="Calibri" w:cs="Times New Roman"/>
+          <w:lang w:eastAsia="es-ES"/>
+        </w:rPr>
+      </w:pPr>
+      <w:r>
+        <w:rPr>
+          <w:rFonts w:ascii="Calibri" w:eastAsia="Calibri" w:hAnsi="Calibri" w:cs="Times New Roman"/>
+          <w:lang w:eastAsia="es-ES"/>
+        </w:rPr>
+        <w:t>Revisar estado de documentación.</w:t>
+      </w:r>
+    </w:p>
+    <w:p>
+      <w:pPr>
+        <w:pStyle w:val="Prrafodelista"/>
+        <w:ind w:firstLine="0"/>
+        <w:rPr>
+          <w:rFonts w:ascii="Calibri" w:eastAsia="Calibri" w:hAnsi="Calibri" w:cs="Times New Roman"/>
           <w:lang w:eastAsia="es-ES"/>
         </w:rPr>
       </w:pPr>
@@ -2067,6 +2203,7 @@
         </w:rPr>
       </w:pPr>
       <w:r>
+        <w:lastRenderedPageBreak/>
         <w:br w:type="page"/>
       </w:r>
     </w:p>
@@ -2074,12 +2211,12 @@
       <w:pPr>
         <w:pStyle w:val="PSI-Ttulo1"/>
       </w:pPr>
-      <w:bookmarkStart w:id="5" w:name="_Toc524289898"/>
+      <w:bookmarkStart w:id="6" w:name="_Toc524289898"/>
       <w:r>
         <w:lastRenderedPageBreak/>
         <w:t>Planificación</w:t>
       </w:r>
-      <w:bookmarkEnd w:id="5"/>
+      <w:bookmarkEnd w:id="6"/>
     </w:p>
     <w:tbl>
       <w:tblPr>
@@ -3058,7 +3195,15 @@
         <w:pStyle w:val="PSI-Normal"/>
       </w:pPr>
       <w:r>
-        <w:t>En caso de que algún integrante del VASPA Team finalice antes de lo planificado con sus tareas, colaborará con los otros integrantes o revisará documentación antigua incompleta</w:t>
+        <w:t xml:space="preserve">En caso de que algún integrante del VASPA </w:t>
+      </w:r>
+      <w:proofErr w:type="spellStart"/>
+      <w:r>
+        <w:t>Team</w:t>
+      </w:r>
+      <w:proofErr w:type="spellEnd"/>
+      <w:r>
+        <w:t xml:space="preserve"> finalice antes de lo planificado con sus tareas, colaborará con los otros integrantes o revisará documentación antigua incompleta</w:t>
       </w:r>
     </w:p>
     <w:p>
@@ -3109,11 +3254,11 @@
       <w:pPr>
         <w:pStyle w:val="PSI-Ttulo1"/>
       </w:pPr>
-      <w:bookmarkStart w:id="6" w:name="_Toc257627936"/>
+      <w:bookmarkStart w:id="7" w:name="_Toc257627936"/>
       <w:r>
         <w:t>Recursos</w:t>
       </w:r>
-      <w:bookmarkEnd w:id="6"/>
+      <w:bookmarkEnd w:id="7"/>
     </w:p>
     <w:p>
       <w:pPr>
@@ -3144,7 +3289,15 @@
         <w:pStyle w:val="PSI-Normal"/>
       </w:pPr>
       <w:r>
-        <w:t>Los tres integrantes de VASPA Team tienen computadoras con acceso a internet y capacidades de hardware suficientes para soportar la programación y el procesamiento del proyecto.</w:t>
+        <w:t xml:space="preserve">Los tres integrantes de VASPA </w:t>
+      </w:r>
+      <w:proofErr w:type="spellStart"/>
+      <w:r>
+        <w:t>Team</w:t>
+      </w:r>
+      <w:proofErr w:type="spellEnd"/>
+      <w:r>
+        <w:t xml:space="preserve"> tienen computadoras con acceso a internet y capacidades de hardware suficientes para soportar la programación y el procesamiento del proyecto.</w:t>
       </w:r>
     </w:p>
     <w:p>
@@ -3156,14 +3309,14 @@
       <w:pPr>
         <w:pStyle w:val="PSI-Ttulo1"/>
       </w:pPr>
-      <w:bookmarkStart w:id="7" w:name="_Toc257627937"/>
+      <w:bookmarkStart w:id="8" w:name="_Toc257627937"/>
       <w:r>
         <w:t>Evaluación</w:t>
       </w:r>
       <w:r>
         <w:t xml:space="preserve"> </w:t>
       </w:r>
-      <w:bookmarkEnd w:id="7"/>
+      <w:bookmarkEnd w:id="8"/>
       <w:r>
         <w:t>15</w:t>
       </w:r>
@@ -3178,18 +3331,16 @@
       <w:pPr>
         <w:pStyle w:val="PSI-Ttulo1"/>
       </w:pPr>
-      <w:bookmarkStart w:id="8" w:name="_Toc257627941"/>
+      <w:bookmarkStart w:id="9" w:name="_Toc257627941"/>
       <w:r>
         <w:t>Conclusión</w:t>
       </w:r>
-      <w:bookmarkEnd w:id="8"/>
+      <w:bookmarkEnd w:id="9"/>
     </w:p>
     <w:p>
       <w:pPr>
         <w:pStyle w:val="PSI-Normal"/>
       </w:pPr>
-      <w:bookmarkStart w:id="9" w:name="_GoBack"/>
-      <w:bookmarkEnd w:id="9"/>
     </w:p>
     <w:sectPr>
       <w:headerReference w:type="even" r:id="rId11"/>
@@ -3266,8 +3417,16 @@
           <w:rPr>
             <w:lang w:val="es-AR"/>
           </w:rPr>
-          <w:t>VASPA Team</w:t>
+          <w:t xml:space="preserve">VASPA </w:t>
         </w:r>
+        <w:proofErr w:type="spellStart"/>
+        <w:r>
+          <w:rPr>
+            <w:lang w:val="es-AR"/>
+          </w:rPr>
+          <w:t>Team</w:t>
+        </w:r>
+        <w:proofErr w:type="spellEnd"/>
       </w:sdtContent>
     </w:sdt>
     <w:r>
@@ -3352,7 +3511,7 @@
             <w:rFonts w:asciiTheme="majorHAnsi" w:hAnsiTheme="majorHAnsi" w:cstheme="majorHAnsi"/>
             <w:noProof/>
           </w:rPr>
-          <w:t>4</w:t>
+          <w:t>5</w:t>
         </w:r>
         <w:r>
           <w:rPr>
@@ -3389,7 +3548,7 @@
             <w:rFonts w:asciiTheme="majorHAnsi" w:hAnsiTheme="majorHAnsi" w:cstheme="majorHAnsi"/>
             <w:noProof/>
           </w:rPr>
-          <w:t>6</w:t>
+          <w:t>7</w:t>
         </w:r>
         <w:r>
           <w:rPr>
@@ -7362,7 +7521,7 @@
 </file>
 
 <file path=customXml/itemProps2.xml><?xml version="1.0" encoding="utf-8"?>
-<ds:datastoreItem xmlns:ds="http://schemas.openxmlformats.org/officeDocument/2006/customXml" ds:itemID="{A85A3D96-42D8-44D9-A29F-CFA2925C1DD9}">
+<ds:datastoreItem xmlns:ds="http://schemas.openxmlformats.org/officeDocument/2006/customXml" ds:itemID="{CF4CFFFB-2507-4629-9859-F15E84FFAF5B}">
   <ds:schemaRefs>
     <ds:schemaRef ds:uri="http://schemas.openxmlformats.org/officeDocument/2006/bibliography"/>
   </ds:schemaRefs>

</xml_diff>

<commit_message>
Se agrega conclusión al Plan de Iteración 6  - Construccion.docx
</commit_message>
<xml_diff>
--- a/Construcción/Plan de Iteración 6  - Construccion.docx
+++ b/Construcción/Plan de Iteración 6  - Construccion.docx
@@ -264,8 +264,17 @@
                   <w:rFonts w:ascii="Times New Roman" w:hAnsi="Times New Roman" w:cs="Times New Roman"/>
                   <w:lang w:val="es-AR"/>
                 </w:rPr>
-                <w:t>VASPA Team</w:t>
+                <w:t xml:space="preserve">VASPA </w:t>
               </w:r>
+              <w:proofErr w:type="spellStart"/>
+              <w:r>
+                <w:rPr>
+                  <w:rFonts w:ascii="Times New Roman" w:hAnsi="Times New Roman" w:cs="Times New Roman"/>
+                  <w:lang w:val="es-AR"/>
+                </w:rPr>
+                <w:t>Team</w:t>
+              </w:r>
+              <w:proofErr w:type="spellEnd"/>
             </w:p>
           </w:sdtContent>
         </w:sdt>
@@ -302,7 +311,7 @@
           <w:r>
             <w:rPr>
               <w:noProof/>
-              <w:lang w:val="es-ES" w:eastAsia="es-ES"/>
+              <w:lang w:eastAsia="es-AR"/>
             </w:rPr>
             <w:drawing>
               <wp:anchor distT="0" distB="0" distL="114300" distR="114300" simplePos="0" relativeHeight="251658240" behindDoc="0" locked="0" layoutInCell="1" allowOverlap="1">
@@ -367,7 +376,7 @@
           <w:r>
             <w:rPr>
               <w:noProof/>
-              <w:lang w:val="es-ES" w:eastAsia="es-ES"/>
+              <w:lang w:eastAsia="es-AR"/>
             </w:rPr>
             <w:drawing>
               <wp:anchor distT="0" distB="0" distL="114300" distR="114300" simplePos="0" relativeHeight="251655168" behindDoc="0" locked="0" layoutInCell="1" allowOverlap="1">
@@ -501,7 +510,7 @@
       <w:r>
         <w:rPr>
           <w:noProof/>
-          <w:lang w:eastAsia="es-ES"/>
+          <w:lang w:val="es-AR" w:eastAsia="es-AR"/>
         </w:rPr>
         <w:drawing>
           <wp:anchor distT="0" distB="0" distL="114300" distR="114300" simplePos="0" relativeHeight="251682816" behindDoc="0" locked="0" layoutInCell="1" allowOverlap="1">
@@ -623,110 +632,63 @@
           <w:r>
             <w:fldChar w:fldCharType="separate"/>
           </w:r>
-          <w:bookmarkStart w:id="0" w:name="_GoBack"/>
-          <w:bookmarkEnd w:id="0"/>
-          <w:r>
-            <w:rPr>
-              <w:rStyle w:val="Hipervnculo"/>
-              <w:noProof/>
-            </w:rPr>
-            <w:fldChar w:fldCharType="begin"/>
-          </w:r>
-          <w:r>
-            <w:rPr>
-              <w:rStyle w:val="Hipervnculo"/>
-              <w:noProof/>
-            </w:rPr>
-            <w:instrText xml:space="preserve"> </w:instrText>
-          </w:r>
-          <w:r>
-            <w:rPr>
-              <w:noProof/>
-            </w:rPr>
-            <w:instrText>HYPERLINK \l "_Toc16663620"</w:instrText>
-          </w:r>
-          <w:r>
-            <w:rPr>
-              <w:rStyle w:val="Hipervnculo"/>
-              <w:noProof/>
-            </w:rPr>
-            <w:instrText xml:space="preserve"> </w:instrText>
-          </w:r>
-          <w:r>
-            <w:rPr>
-              <w:rStyle w:val="Hipervnculo"/>
-              <w:noProof/>
-            </w:rPr>
-          </w:r>
-          <w:r>
-            <w:rPr>
-              <w:rStyle w:val="Hipervnculo"/>
-              <w:noProof/>
-            </w:rPr>
-            <w:fldChar w:fldCharType="separate"/>
-          </w:r>
-          <w:r>
-            <w:rPr>
-              <w:rStyle w:val="Hipervnculo"/>
-              <w:noProof/>
-            </w:rPr>
-            <w:t>Introducción</w:t>
-          </w:r>
-          <w:r>
-            <w:rPr>
-              <w:noProof/>
-              <w:webHidden/>
-            </w:rPr>
-            <w:tab/>
-          </w:r>
-          <w:r>
-            <w:rPr>
-              <w:noProof/>
-              <w:webHidden/>
-            </w:rPr>
-            <w:fldChar w:fldCharType="begin"/>
-          </w:r>
-          <w:r>
-            <w:rPr>
-              <w:noProof/>
-              <w:webHidden/>
-            </w:rPr>
-            <w:instrText xml:space="preserve"> PAGEREF _Toc16663620 \h </w:instrText>
-          </w:r>
-          <w:r>
-            <w:rPr>
-              <w:noProof/>
-              <w:webHidden/>
-            </w:rPr>
-          </w:r>
-          <w:r>
-            <w:rPr>
-              <w:noProof/>
-              <w:webHidden/>
-            </w:rPr>
-            <w:fldChar w:fldCharType="separate"/>
-          </w:r>
-          <w:r>
-            <w:rPr>
-              <w:noProof/>
-              <w:webHidden/>
-            </w:rPr>
-            <w:t>4</w:t>
-          </w:r>
-          <w:r>
-            <w:rPr>
-              <w:noProof/>
-              <w:webHidden/>
-            </w:rPr>
-            <w:fldChar w:fldCharType="end"/>
-          </w:r>
-          <w:r>
-            <w:rPr>
-              <w:rStyle w:val="Hipervnculo"/>
-              <w:noProof/>
-            </w:rPr>
-            <w:fldChar w:fldCharType="end"/>
-          </w:r>
+          <w:hyperlink w:anchor="_Toc16663620" w:history="1">
+            <w:r>
+              <w:rPr>
+                <w:rStyle w:val="Hipervnculo"/>
+                <w:noProof/>
+              </w:rPr>
+              <w:t>Introducción</w:t>
+            </w:r>
+            <w:r>
+              <w:rPr>
+                <w:noProof/>
+                <w:webHidden/>
+              </w:rPr>
+              <w:tab/>
+            </w:r>
+            <w:r>
+              <w:rPr>
+                <w:noProof/>
+                <w:webHidden/>
+              </w:rPr>
+              <w:fldChar w:fldCharType="begin"/>
+            </w:r>
+            <w:r>
+              <w:rPr>
+                <w:noProof/>
+                <w:webHidden/>
+              </w:rPr>
+              <w:instrText xml:space="preserve"> PAGEREF _Toc16663620 \h </w:instrText>
+            </w:r>
+            <w:r>
+              <w:rPr>
+                <w:noProof/>
+                <w:webHidden/>
+              </w:rPr>
+            </w:r>
+            <w:r>
+              <w:rPr>
+                <w:noProof/>
+                <w:webHidden/>
+              </w:rPr>
+              <w:fldChar w:fldCharType="separate"/>
+            </w:r>
+            <w:r>
+              <w:rPr>
+                <w:noProof/>
+                <w:webHidden/>
+              </w:rPr>
+              <w:t>4</w:t>
+            </w:r>
+            <w:r>
+              <w:rPr>
+                <w:noProof/>
+                <w:webHidden/>
+              </w:rPr>
+              <w:fldChar w:fldCharType="end"/>
+            </w:r>
+          </w:hyperlink>
         </w:p>
         <w:p>
           <w:pPr>
@@ -1345,25 +1307,25 @@
       <w:pPr>
         <w:pStyle w:val="PSI-Ttulo1"/>
       </w:pPr>
-      <w:bookmarkStart w:id="1" w:name="_Toc524289893"/>
-      <w:bookmarkStart w:id="2" w:name="_Toc16663620"/>
+      <w:bookmarkStart w:id="0" w:name="_Toc524289893"/>
+      <w:bookmarkStart w:id="1" w:name="_Toc16663620"/>
       <w:r>
         <w:t>Introducción</w:t>
       </w:r>
+      <w:bookmarkEnd w:id="0"/>
       <w:bookmarkEnd w:id="1"/>
-      <w:bookmarkEnd w:id="2"/>
     </w:p>
     <w:p>
       <w:pPr>
         <w:pStyle w:val="PSI-Ttulo2"/>
       </w:pPr>
-      <w:bookmarkStart w:id="3" w:name="_Toc524289894"/>
-      <w:bookmarkStart w:id="4" w:name="_Toc16663621"/>
+      <w:bookmarkStart w:id="2" w:name="_Toc524289894"/>
+      <w:bookmarkStart w:id="3" w:name="_Toc16663621"/>
       <w:r>
         <w:t>Propósito</w:t>
       </w:r>
+      <w:bookmarkEnd w:id="2"/>
       <w:bookmarkEnd w:id="3"/>
-      <w:bookmarkEnd w:id="4"/>
     </w:p>
     <w:p>
       <w:pPr>
@@ -1378,13 +1340,13 @@
       <w:pPr>
         <w:pStyle w:val="PSI-Ttulo2"/>
       </w:pPr>
-      <w:bookmarkStart w:id="5" w:name="_Toc524289895"/>
-      <w:bookmarkStart w:id="6" w:name="_Toc16663622"/>
+      <w:bookmarkStart w:id="4" w:name="_Toc524289895"/>
+      <w:bookmarkStart w:id="5" w:name="_Toc16663622"/>
       <w:r>
         <w:t>Referencias</w:t>
       </w:r>
+      <w:bookmarkEnd w:id="4"/>
       <w:bookmarkEnd w:id="5"/>
-      <w:bookmarkEnd w:id="6"/>
     </w:p>
     <w:p>
       <w:pPr>
@@ -1398,25 +1360,25 @@
       <w:pPr>
         <w:pStyle w:val="PSI-Ttulo1"/>
       </w:pPr>
-      <w:bookmarkStart w:id="7" w:name="_Toc524289896"/>
-      <w:bookmarkStart w:id="8" w:name="_Toc16663623"/>
+      <w:bookmarkStart w:id="6" w:name="_Toc524289896"/>
+      <w:bookmarkStart w:id="7" w:name="_Toc16663623"/>
       <w:r>
         <w:t>Objetivos</w:t>
       </w:r>
+      <w:bookmarkEnd w:id="6"/>
       <w:bookmarkEnd w:id="7"/>
-      <w:bookmarkEnd w:id="8"/>
     </w:p>
     <w:p>
       <w:pPr>
         <w:pStyle w:val="PSI-Ttulo2"/>
       </w:pPr>
-      <w:bookmarkStart w:id="9" w:name="_Toc524289897"/>
-      <w:bookmarkStart w:id="10" w:name="_Toc16663624"/>
+      <w:bookmarkStart w:id="8" w:name="_Toc524289897"/>
+      <w:bookmarkStart w:id="9" w:name="_Toc16663624"/>
       <w:r>
         <w:t>Criterios de Evaluación</w:t>
       </w:r>
+      <w:bookmarkEnd w:id="8"/>
       <w:bookmarkEnd w:id="9"/>
-      <w:bookmarkEnd w:id="10"/>
     </w:p>
     <w:p>
       <w:pPr>
@@ -1654,7 +1616,23 @@
           <w:rFonts w:ascii="Calibri" w:eastAsia="Calibri" w:hAnsi="Calibri" w:cs="Times New Roman"/>
           <w:lang w:eastAsia="es-ES"/>
         </w:rPr>
-        <w:t>Corregir mensaje “Acceder a eRecibo” del botón de Inicio de Sesión con Google.</w:t>
+        <w:t xml:space="preserve">Corregir mensaje “Acceder a </w:t>
+      </w:r>
+      <w:proofErr w:type="spellStart"/>
+      <w:r>
+        <w:rPr>
+          <w:rFonts w:ascii="Calibri" w:eastAsia="Calibri" w:hAnsi="Calibri" w:cs="Times New Roman"/>
+          <w:lang w:eastAsia="es-ES"/>
+        </w:rPr>
+        <w:t>eRecibo</w:t>
+      </w:r>
+      <w:proofErr w:type="spellEnd"/>
+      <w:r>
+        <w:rPr>
+          <w:rFonts w:ascii="Calibri" w:eastAsia="Calibri" w:hAnsi="Calibri" w:cs="Times New Roman"/>
+          <w:lang w:eastAsia="es-ES"/>
+        </w:rPr>
+        <w:t>” del botón de Inicio de Sesión con Google.</w:t>
       </w:r>
     </w:p>
     <w:p>
@@ -1701,7 +1679,23 @@
           <w:rFonts w:ascii="Calibri" w:eastAsia="Calibri" w:hAnsi="Calibri" w:cs="Times New Roman"/>
           <w:lang w:eastAsia="es-ES"/>
         </w:rPr>
-        <w:t xml:space="preserve"> (corroborar que el sistema está integrado, que se pueden alcanzar los distintos CUs desde cualquier otro)</w:t>
+        <w:t xml:space="preserve"> (corroborar que el sistema está integrado, que se pueden alcanzar los distintos </w:t>
+      </w:r>
+      <w:proofErr w:type="spellStart"/>
+      <w:r>
+        <w:rPr>
+          <w:rFonts w:ascii="Calibri" w:eastAsia="Calibri" w:hAnsi="Calibri" w:cs="Times New Roman"/>
+          <w:lang w:eastAsia="es-ES"/>
+        </w:rPr>
+        <w:t>CUs</w:t>
+      </w:r>
+      <w:proofErr w:type="spellEnd"/>
+      <w:r>
+        <w:rPr>
+          <w:rFonts w:ascii="Calibri" w:eastAsia="Calibri" w:hAnsi="Calibri" w:cs="Times New Roman"/>
+          <w:lang w:eastAsia="es-ES"/>
+        </w:rPr>
+        <w:t xml:space="preserve"> desde cualquier otro)</w:t>
       </w:r>
       <w:r>
         <w:rPr>
@@ -1806,14 +1800,14 @@
       <w:r>
         <w:br w:type="page"/>
       </w:r>
-      <w:bookmarkStart w:id="11" w:name="_Toc524289898"/>
-      <w:bookmarkStart w:id="12" w:name="_Toc16663625"/>
+      <w:bookmarkStart w:id="10" w:name="_Toc524289898"/>
+      <w:bookmarkStart w:id="11" w:name="_Toc16663625"/>
       <w:r>
         <w:lastRenderedPageBreak/>
         <w:t>Planificación</w:t>
       </w:r>
+      <w:bookmarkEnd w:id="10"/>
       <w:bookmarkEnd w:id="11"/>
-      <w:bookmarkEnd w:id="12"/>
     </w:p>
     <w:p>
       <w:pPr>
@@ -2286,8 +2280,13 @@
               <w:pStyle w:val="PSI-Normal"/>
             </w:pPr>
             <w:r>
-              <w:t>Francisco Estrada y Nicolás Sartini</w:t>
-            </w:r>
+              <w:t xml:space="preserve">Francisco Estrada y Nicolás </w:t>
+            </w:r>
+            <w:proofErr w:type="spellStart"/>
+            <w:r>
+              <w:t>Sartini</w:t>
+            </w:r>
+            <w:proofErr w:type="spellEnd"/>
           </w:p>
         </w:tc>
         <w:tc>
@@ -2351,8 +2350,13 @@
               <w:pStyle w:val="PSI-Normal"/>
             </w:pPr>
             <w:r>
-              <w:t>Nicolás Sartini</w:t>
-            </w:r>
+              <w:t xml:space="preserve">Nicolás </w:t>
+            </w:r>
+            <w:proofErr w:type="spellStart"/>
+            <w:r>
+              <w:t>Sartini</w:t>
+            </w:r>
+            <w:proofErr w:type="spellEnd"/>
           </w:p>
         </w:tc>
         <w:tc>
@@ -2431,8 +2435,13 @@
               <w:pStyle w:val="PSI-Normal"/>
             </w:pPr>
             <w:r>
-              <w:t>Nicolás Sartini</w:t>
-            </w:r>
+              <w:t xml:space="preserve">Nicolás </w:t>
+            </w:r>
+            <w:proofErr w:type="spellStart"/>
+            <w:r>
+              <w:t>Sartini</w:t>
+            </w:r>
+            <w:proofErr w:type="spellEnd"/>
           </w:p>
         </w:tc>
         <w:tc>
@@ -2515,8 +2524,13 @@
               <w:pStyle w:val="PSI-Normal"/>
             </w:pPr>
             <w:r>
-              <w:t>Nicolás Sartini</w:t>
-            </w:r>
+              <w:t xml:space="preserve">Nicolás </w:t>
+            </w:r>
+            <w:proofErr w:type="spellStart"/>
+            <w:r>
+              <w:t>Sartini</w:t>
+            </w:r>
+            <w:proofErr w:type="spellEnd"/>
           </w:p>
         </w:tc>
         <w:tc>
@@ -2653,7 +2667,23 @@
                 <w:rFonts w:ascii="Calibri" w:eastAsia="Calibri" w:hAnsi="Calibri"/>
                 <w:lang w:eastAsia="es-ES"/>
               </w:rPr>
-              <w:t>Corregir mensaje “Acceder a eRecibo” del botón de Inicio de Sesión con Google</w:t>
+              <w:t xml:space="preserve">Corregir mensaje “Acceder a </w:t>
+            </w:r>
+            <w:proofErr w:type="spellStart"/>
+            <w:r>
+              <w:rPr>
+                <w:rFonts w:ascii="Calibri" w:eastAsia="Calibri" w:hAnsi="Calibri"/>
+                <w:lang w:eastAsia="es-ES"/>
+              </w:rPr>
+              <w:t>eRecibo</w:t>
+            </w:r>
+            <w:proofErr w:type="spellEnd"/>
+            <w:r>
+              <w:rPr>
+                <w:rFonts w:ascii="Calibri" w:eastAsia="Calibri" w:hAnsi="Calibri"/>
+                <w:lang w:eastAsia="es-ES"/>
+              </w:rPr>
+              <w:t>” del botón de Inicio de Sesión con Google</w:t>
             </w:r>
           </w:p>
         </w:tc>
@@ -2837,8 +2867,13 @@
               <w:pStyle w:val="PSI-Normal"/>
             </w:pPr>
             <w:r>
-              <w:t>Francisco Estrada y Nicolás Sartini</w:t>
-            </w:r>
+              <w:t xml:space="preserve">Francisco Estrada y Nicolás </w:t>
+            </w:r>
+            <w:proofErr w:type="spellStart"/>
+            <w:r>
+              <w:t>Sartini</w:t>
+            </w:r>
+            <w:proofErr w:type="spellEnd"/>
           </w:p>
         </w:tc>
         <w:tc>
@@ -2897,8 +2932,13 @@
               <w:pStyle w:val="PSI-Normal"/>
             </w:pPr>
             <w:r>
-              <w:t>Nicolás Sartini</w:t>
-            </w:r>
+              <w:t xml:space="preserve">Nicolás </w:t>
+            </w:r>
+            <w:proofErr w:type="spellStart"/>
+            <w:r>
+              <w:t>Sartini</w:t>
+            </w:r>
+            <w:proofErr w:type="spellEnd"/>
           </w:p>
         </w:tc>
         <w:tc>
@@ -2980,8 +3020,13 @@
               <w:pStyle w:val="PSI-Normal"/>
             </w:pPr>
             <w:r>
-              <w:t>Fabricio González y Nicolás Sartini</w:t>
-            </w:r>
+              <w:t xml:space="preserve">Fabricio González y Nicolás </w:t>
+            </w:r>
+            <w:proofErr w:type="spellStart"/>
+            <w:r>
+              <w:t>Sartini</w:t>
+            </w:r>
+            <w:proofErr w:type="spellEnd"/>
           </w:p>
         </w:tc>
         <w:tc>
@@ -3019,7 +3064,15 @@
         <w:pStyle w:val="PSI-Normal"/>
       </w:pPr>
       <w:r>
-        <w:t>En caso de que algún integrante del VASPA Team finalice antes de lo planificado con sus tareas, colaborará con los otros integrantes o revisará documentación antigua incompleta</w:t>
+        <w:t xml:space="preserve">En caso de que algún integrante del VASPA </w:t>
+      </w:r>
+      <w:proofErr w:type="spellStart"/>
+      <w:r>
+        <w:t>Team</w:t>
+      </w:r>
+      <w:proofErr w:type="spellEnd"/>
+      <w:r>
+        <w:t xml:space="preserve"> finalice antes de lo planificado con sus tareas, colaborará con los otros integrantes o revisará documentación antigua incompleta</w:t>
       </w:r>
     </w:p>
     <w:p>
@@ -3070,85 +3123,224 @@
       <w:pPr>
         <w:pStyle w:val="PSI-Ttulo1"/>
       </w:pPr>
-      <w:bookmarkStart w:id="13" w:name="_Toc16663626"/>
+      <w:bookmarkStart w:id="12" w:name="_Toc16663626"/>
       <w:r>
         <w:t>Recursos</w:t>
+      </w:r>
+      <w:bookmarkEnd w:id="12"/>
+    </w:p>
+    <w:p>
+      <w:pPr>
+        <w:pStyle w:val="PSI-Normal"/>
+      </w:pPr>
+      <w:r>
+        <w:t>Humanos:</w:t>
+      </w:r>
+    </w:p>
+    <w:p>
+      <w:pPr>
+        <w:pStyle w:val="PSI-Normal"/>
+      </w:pPr>
+      <w:r>
+        <w:t>Tres Desarrolladores con niveles similares de experiencia, conocimiento del paradigma de programación (Orientado a Objetos).</w:t>
+      </w:r>
+    </w:p>
+    <w:p>
+      <w:pPr>
+        <w:pStyle w:val="PSI-Normal"/>
+      </w:pPr>
+      <w:r>
+        <w:t>Computacionales:</w:t>
+      </w:r>
+    </w:p>
+    <w:p>
+      <w:pPr>
+        <w:pStyle w:val="PSI-Normal"/>
+      </w:pPr>
+      <w:r>
+        <w:t xml:space="preserve">Los tres integrantes de VASPA </w:t>
+      </w:r>
+      <w:proofErr w:type="spellStart"/>
+      <w:r>
+        <w:t>Team</w:t>
+      </w:r>
+      <w:proofErr w:type="spellEnd"/>
+      <w:r>
+        <w:t xml:space="preserve"> tienen computadoras con acceso a internet y capacidades de hardware suficientes para soportar la programación y el procesamiento del proyecto.</w:t>
+      </w:r>
+    </w:p>
+    <w:p>
+      <w:pPr>
+        <w:pStyle w:val="PSI-Normal"/>
+      </w:pPr>
+    </w:p>
+    <w:p>
+      <w:pPr>
+        <w:pStyle w:val="PSI-Ttulo1"/>
+      </w:pPr>
+      <w:bookmarkStart w:id="13" w:name="_Toc16663627"/>
+      <w:r>
+        <w:t>Evaluación</w:t>
+      </w:r>
+      <w:r>
+        <w:t xml:space="preserve"> </w:t>
+      </w:r>
+      <w:r>
+        <w:t>15</w:t>
+      </w:r>
+      <w:r>
+        <w:t>/</w:t>
+      </w:r>
+      <w:r>
+        <w:t>09</w:t>
       </w:r>
       <w:bookmarkEnd w:id="13"/>
     </w:p>
     <w:p>
       <w:pPr>
-        <w:pStyle w:val="PSI-Normal"/>
-      </w:pPr>
-      <w:r>
-        <w:t>Humanos:</w:t>
-      </w:r>
-    </w:p>
-    <w:p>
-      <w:pPr>
-        <w:pStyle w:val="PSI-Normal"/>
-      </w:pPr>
-      <w:r>
-        <w:t>Tres Desarrolladores con niveles similares de experiencia, conocimiento del paradigma de programación (Orientado a Objetos).</w:t>
-      </w:r>
-    </w:p>
-    <w:p>
-      <w:pPr>
-        <w:pStyle w:val="PSI-Normal"/>
-      </w:pPr>
-      <w:r>
-        <w:t>Computacionales:</w:t>
-      </w:r>
-    </w:p>
-    <w:p>
-      <w:pPr>
-        <w:pStyle w:val="PSI-Normal"/>
-      </w:pPr>
-      <w:r>
-        <w:t>Los tres integrantes de VASPA Team tienen computadoras con acceso a internet y capacidades de hardware suficientes para soportar la programación y el procesamiento del proyecto.</w:t>
-      </w:r>
-    </w:p>
-    <w:p>
-      <w:pPr>
-        <w:pStyle w:val="PSI-Normal"/>
-      </w:pPr>
-    </w:p>
-    <w:p>
-      <w:pPr>
         <w:pStyle w:val="PSI-Ttulo1"/>
       </w:pPr>
-      <w:bookmarkStart w:id="14" w:name="_Toc16663627"/>
-      <w:r>
-        <w:t>Evaluación</w:t>
-      </w:r>
-      <w:r>
-        <w:t xml:space="preserve"> </w:t>
-      </w:r>
-      <w:r>
-        <w:t>15</w:t>
-      </w:r>
-      <w:r>
-        <w:t>/</w:t>
-      </w:r>
-      <w:r>
-        <w:t>09</w:t>
+      <w:bookmarkStart w:id="14" w:name="_Toc16663628"/>
+      <w:r>
+        <w:t>Conclusión</w:t>
       </w:r>
       <w:bookmarkEnd w:id="14"/>
     </w:p>
     <w:p>
       <w:pPr>
-        <w:pStyle w:val="PSI-Ttulo1"/>
-      </w:pPr>
-      <w:bookmarkStart w:id="15" w:name="_Toc16663628"/>
-      <w:r>
-        <w:t>Conclusión</w:t>
-      </w:r>
-      <w:bookmarkEnd w:id="15"/>
+        <w:pStyle w:val="PSI-Normal"/>
+      </w:pPr>
+      <w:r>
+        <w:t xml:space="preserve">La evaluación de la iteración se hace el día 13/09 ya que las tareas que no se han cumplido, no podrán cumplirse porque no dependen del VASPA </w:t>
+      </w:r>
+      <w:proofErr w:type="spellStart"/>
+      <w:r>
+        <w:t>Team</w:t>
+      </w:r>
+      <w:proofErr w:type="spellEnd"/>
+      <w:r>
+        <w:t>.</w:t>
+      </w:r>
     </w:p>
     <w:p>
       <w:pPr>
         <w:pStyle w:val="PSI-Normal"/>
       </w:pPr>
+      <w:r>
+        <w:t>En general, la iteración se puede considerar aprobada. Se han hecho las pruebas, desarrollos y avances esperados.</w:t>
+      </w:r>
+    </w:p>
+    <w:p>
+      <w:pPr>
+        <w:pStyle w:val="PSI-Normal"/>
+      </w:pPr>
+      <w:r>
+        <w:t>Los inconvenientes ocurridos fueron:</w:t>
+      </w:r>
+    </w:p>
+    <w:p>
+      <w:pPr>
+        <w:pStyle w:val="PSI-Normal"/>
+        <w:numPr>
+          <w:ilvl w:val="0"/>
+          <w:numId w:val="20"/>
+        </w:numPr>
+      </w:pPr>
+      <w:r>
+        <w:t xml:space="preserve">En el inicio de la iteración, se armó el documento de consultas a Secretaría Académica y se envió a Delfina </w:t>
+      </w:r>
+      <w:r>
+        <w:t>Schmidt</w:t>
+      </w:r>
+      <w:r>
+        <w:t>. Lamentablemente, ella no pudo resolver todas las dudas y la Secretaria Académica Marta Reinoso se encontraba de carpeta médica.</w:t>
+      </w:r>
+    </w:p>
+    <w:p>
+      <w:pPr>
+        <w:pStyle w:val="PSI-Normal"/>
+        <w:numPr>
+          <w:ilvl w:val="0"/>
+          <w:numId w:val="20"/>
+        </w:numPr>
+      </w:pPr>
+      <w:r>
+        <w:t>Se c</w:t>
+      </w:r>
+      <w:r>
+        <w:t>entraliz</w:t>
+      </w:r>
+      <w:r>
+        <w:t>ó</w:t>
+      </w:r>
+      <w:r>
+        <w:t xml:space="preserve"> la BD con un servicio de hosting gratuito</w:t>
+      </w:r>
+      <w:r>
+        <w:t>, pero el rendimiento de las consultas disminuyó muchísimo. Por lo que se plantea seguir trabajando de forma local por el momento y quizás hacer esta centralización en etapas más avanzadas del desarrollo.</w:t>
+      </w:r>
+    </w:p>
+    <w:p>
+      <w:pPr>
+        <w:pStyle w:val="PSI-Normal"/>
+        <w:numPr>
+          <w:ilvl w:val="0"/>
+          <w:numId w:val="20"/>
+        </w:numPr>
+      </w:pPr>
+      <w:r>
+        <w:t>La integración de la pantalla principal y el resto de los CU se realizará en la próxima etapa. Cuando se tenga la aprobación del diseño de dicha pantalla por parte de Secretaría Académica.</w:t>
+      </w:r>
+    </w:p>
+    <w:p>
+      <w:pPr>
+        <w:pStyle w:val="PSI-Normal"/>
+        <w:numPr>
+          <w:ilvl w:val="0"/>
+          <w:numId w:val="20"/>
+        </w:numPr>
+      </w:pPr>
+      <w:r>
+        <w:t>Dado que no se pudieron llevar a cabo los cambios o las definiciones que se esperaban realizar tras la consulta con Secretaría Académica, se avanzó en otras cuestiones tales como:</w:t>
+      </w:r>
+    </w:p>
+    <w:p>
+      <w:pPr>
+        <w:pStyle w:val="PSI-Normal"/>
+        <w:numPr>
+          <w:ilvl w:val="1"/>
+          <w:numId w:val="20"/>
+        </w:numPr>
+      </w:pPr>
+      <w:r>
+        <w:t>CU Gestionar Bibliografía (Fabricio González).</w:t>
+      </w:r>
+    </w:p>
+    <w:p>
+      <w:pPr>
+        <w:pStyle w:val="PSI-Normal"/>
+        <w:numPr>
+          <w:ilvl w:val="1"/>
+          <w:numId w:val="20"/>
+        </w:numPr>
+      </w:pPr>
+      <w:r>
+        <w:t>Análisis y correcciones a la Base de Datos (Francisco Estrada).</w:t>
+      </w:r>
+    </w:p>
+    <w:p>
+      <w:pPr>
+        <w:pStyle w:val="PSI-Normal"/>
+        <w:numPr>
+          <w:ilvl w:val="1"/>
+          <w:numId w:val="20"/>
+        </w:numPr>
+      </w:pPr>
+      <w:r>
+        <w:t>Control detallado de documentación (Nicolás Sartini).</w:t>
+      </w:r>
+      <w:bookmarkStart w:id="15" w:name="_GoBack"/>
+      <w:bookmarkEnd w:id="15"/>
     </w:p>
     <w:sectPr>
       <w:headerReference w:type="even" r:id="rId11"/>
@@ -3225,8 +3417,16 @@
           <w:rPr>
             <w:lang w:val="es-AR"/>
           </w:rPr>
-          <w:t>VASPA Team</w:t>
+          <w:t xml:space="preserve">VASPA </w:t>
         </w:r>
+        <w:proofErr w:type="spellStart"/>
+        <w:r>
+          <w:rPr>
+            <w:lang w:val="es-AR"/>
+          </w:rPr>
+          <w:t>Team</w:t>
+        </w:r>
+        <w:proofErr w:type="spellEnd"/>
       </w:sdtContent>
     </w:sdt>
     <w:r>
@@ -3311,7 +3511,7 @@
             <w:rFonts w:asciiTheme="majorHAnsi" w:hAnsiTheme="majorHAnsi" w:cstheme="majorHAnsi"/>
             <w:noProof/>
           </w:rPr>
-          <w:t>2</w:t>
+          <w:t>5</w:t>
         </w:r>
         <w:r>
           <w:rPr>
@@ -3456,7 +3656,7 @@
         <w:rFonts w:asciiTheme="majorHAnsi" w:eastAsiaTheme="majorEastAsia" w:hAnsiTheme="majorHAnsi" w:cstheme="majorBidi"/>
         <w:noProof/>
         <w:szCs w:val="36"/>
-        <w:lang w:eastAsia="es-ES"/>
+        <w:lang w:val="es-AR" w:eastAsia="es-AR"/>
       </w:rPr>
       <w:drawing>
         <wp:anchor distT="0" distB="0" distL="114300" distR="114300" simplePos="0" relativeHeight="251662336" behindDoc="0" locked="0" layoutInCell="1" allowOverlap="1" wp14:anchorId="23BAA8E4" wp14:editId="4AEDEC13">
@@ -3575,7 +3775,7 @@
         <w:rFonts w:asciiTheme="majorHAnsi" w:eastAsiaTheme="majorEastAsia" w:hAnsiTheme="majorHAnsi" w:cstheme="majorBidi"/>
         <w:noProof/>
         <w:szCs w:val="36"/>
-        <w:lang w:eastAsia="es-ES"/>
+        <w:lang w:val="es-AR" w:eastAsia="es-AR"/>
       </w:rPr>
       <w:drawing>
         <wp:anchor distT="0" distB="0" distL="114300" distR="114300" simplePos="0" relativeHeight="251660288" behindDoc="0" locked="0" layoutInCell="1" allowOverlap="1" wp14:anchorId="2486660D" wp14:editId="5305CFB2">
@@ -3711,7 +3911,7 @@
 
 <file path=word/numbering.xml><?xml version="1.0" encoding="utf-8"?>
 <w:numbering xmlns:wpc="http://schemas.microsoft.com/office/word/2010/wordprocessingCanvas" xmlns:mc="http://schemas.openxmlformats.org/markup-compatibility/2006" xmlns:o="urn:schemas-microsoft-com:office:office" xmlns:r="http://schemas.openxmlformats.org/officeDocument/2006/relationships" xmlns:m="http://schemas.openxmlformats.org/officeDocument/2006/math" xmlns:v="urn:schemas-microsoft-com:vml" xmlns:wp14="http://schemas.microsoft.com/office/word/2010/wordprocessingDrawing" xmlns:wp="http://schemas.openxmlformats.org/drawingml/2006/wordprocessingDrawing" xmlns:w10="urn:schemas-microsoft-com:office:word" xmlns:w="http://schemas.openxmlformats.org/wordprocessingml/2006/main" xmlns:w14="http://schemas.microsoft.com/office/word/2010/wordml" xmlns:w15="http://schemas.microsoft.com/office/word/2012/wordml" xmlns:wpg="http://schemas.microsoft.com/office/word/2010/wordprocessingGroup" xmlns:wpi="http://schemas.microsoft.com/office/word/2010/wordprocessingInk" xmlns:wne="http://schemas.microsoft.com/office/word/2006/wordml" xmlns:wps="http://schemas.microsoft.com/office/word/2010/wordprocessingShape" mc:Ignorable="w14 w15 wp14">
-  <w:abstractNum w:abstractNumId="0">
+  <w:abstractNum w:abstractNumId="0" w15:restartNumberingAfterBreak="0">
     <w:nsid w:val="00000003"/>
     <w:multiLevelType w:val="multilevel"/>
     <w:tmpl w:val="00000003"/>
@@ -3869,7 +4069,7 @@
       </w:rPr>
     </w:lvl>
   </w:abstractNum>
-  <w:abstractNum w:abstractNumId="1">
+  <w:abstractNum w:abstractNumId="1" w15:restartNumberingAfterBreak="0">
     <w:nsid w:val="00000004"/>
     <w:multiLevelType w:val="multilevel"/>
     <w:tmpl w:val="796A7516"/>
@@ -4027,7 +4227,7 @@
       </w:rPr>
     </w:lvl>
   </w:abstractNum>
-  <w:abstractNum w:abstractNumId="2">
+  <w:abstractNum w:abstractNumId="2" w15:restartNumberingAfterBreak="0">
     <w:nsid w:val="00000005"/>
     <w:multiLevelType w:val="multilevel"/>
     <w:tmpl w:val="00000005"/>
@@ -4185,7 +4385,7 @@
       </w:rPr>
     </w:lvl>
   </w:abstractNum>
-  <w:abstractNum w:abstractNumId="3">
+  <w:abstractNum w:abstractNumId="3" w15:restartNumberingAfterBreak="0">
     <w:nsid w:val="00000006"/>
     <w:multiLevelType w:val="multilevel"/>
     <w:tmpl w:val="00000006"/>
@@ -4343,7 +4543,7 @@
       </w:rPr>
     </w:lvl>
   </w:abstractNum>
-  <w:abstractNum w:abstractNumId="4">
+  <w:abstractNum w:abstractNumId="4" w15:restartNumberingAfterBreak="0">
     <w:nsid w:val="11EC450D"/>
     <w:multiLevelType w:val="hybridMultilevel"/>
     <w:tmpl w:val="8D1847A2"/>
@@ -4456,7 +4656,7 @@
       </w:rPr>
     </w:lvl>
   </w:abstractNum>
-  <w:abstractNum w:abstractNumId="5">
+  <w:abstractNum w:abstractNumId="5" w15:restartNumberingAfterBreak="0">
     <w:nsid w:val="215625CE"/>
     <w:multiLevelType w:val="hybridMultilevel"/>
     <w:tmpl w:val="F8FA334E"/>
@@ -4569,7 +4769,7 @@
       </w:rPr>
     </w:lvl>
   </w:abstractNum>
-  <w:abstractNum w:abstractNumId="6">
+  <w:abstractNum w:abstractNumId="6" w15:restartNumberingAfterBreak="0">
     <w:nsid w:val="255F5799"/>
     <w:multiLevelType w:val="hybridMultilevel"/>
     <w:tmpl w:val="B8F40458"/>
@@ -4655,7 +4855,7 @@
       </w:pPr>
     </w:lvl>
   </w:abstractNum>
-  <w:abstractNum w:abstractNumId="7">
+  <w:abstractNum w:abstractNumId="7" w15:restartNumberingAfterBreak="0">
     <w:nsid w:val="37102CFE"/>
     <w:multiLevelType w:val="hybridMultilevel"/>
     <w:tmpl w:val="B004125C"/>
@@ -4768,7 +4968,7 @@
       </w:rPr>
     </w:lvl>
   </w:abstractNum>
-  <w:abstractNum w:abstractNumId="8">
+  <w:abstractNum w:abstractNumId="8" w15:restartNumberingAfterBreak="0">
     <w:nsid w:val="37BA1B12"/>
     <w:multiLevelType w:val="hybridMultilevel"/>
     <w:tmpl w:val="6CE0269A"/>
@@ -4881,7 +5081,120 @@
       </w:rPr>
     </w:lvl>
   </w:abstractNum>
-  <w:abstractNum w:abstractNumId="9">
+  <w:abstractNum w:abstractNumId="9" w15:restartNumberingAfterBreak="0">
+    <w:nsid w:val="3AB902B0"/>
+    <w:multiLevelType w:val="hybridMultilevel"/>
+    <w:tmpl w:val="968E3A4C"/>
+    <w:lvl w:ilvl="0" w:tplc="2C0A0001">
+      <w:start w:val="1"/>
+      <w:numFmt w:val="bullet"/>
+      <w:lvlText w:val=""/>
+      <w:lvlJc w:val="left"/>
+      <w:pPr>
+        <w:ind w:left="720" w:hanging="360"/>
+      </w:pPr>
+      <w:rPr>
+        <w:rFonts w:ascii="Symbol" w:hAnsi="Symbol" w:hint="default"/>
+      </w:rPr>
+    </w:lvl>
+    <w:lvl w:ilvl="1" w:tplc="2C0A0003">
+      <w:start w:val="1"/>
+      <w:numFmt w:val="bullet"/>
+      <w:lvlText w:val="o"/>
+      <w:lvlJc w:val="left"/>
+      <w:pPr>
+        <w:ind w:left="1440" w:hanging="360"/>
+      </w:pPr>
+      <w:rPr>
+        <w:rFonts w:ascii="Courier New" w:hAnsi="Courier New" w:cs="Courier New" w:hint="default"/>
+      </w:rPr>
+    </w:lvl>
+    <w:lvl w:ilvl="2" w:tplc="2C0A0005" w:tentative="1">
+      <w:start w:val="1"/>
+      <w:numFmt w:val="bullet"/>
+      <w:lvlText w:val=""/>
+      <w:lvlJc w:val="left"/>
+      <w:pPr>
+        <w:ind w:left="2160" w:hanging="360"/>
+      </w:pPr>
+      <w:rPr>
+        <w:rFonts w:ascii="Wingdings" w:hAnsi="Wingdings" w:hint="default"/>
+      </w:rPr>
+    </w:lvl>
+    <w:lvl w:ilvl="3" w:tplc="2C0A0001" w:tentative="1">
+      <w:start w:val="1"/>
+      <w:numFmt w:val="bullet"/>
+      <w:lvlText w:val=""/>
+      <w:lvlJc w:val="left"/>
+      <w:pPr>
+        <w:ind w:left="2880" w:hanging="360"/>
+      </w:pPr>
+      <w:rPr>
+        <w:rFonts w:ascii="Symbol" w:hAnsi="Symbol" w:hint="default"/>
+      </w:rPr>
+    </w:lvl>
+    <w:lvl w:ilvl="4" w:tplc="2C0A0003" w:tentative="1">
+      <w:start w:val="1"/>
+      <w:numFmt w:val="bullet"/>
+      <w:lvlText w:val="o"/>
+      <w:lvlJc w:val="left"/>
+      <w:pPr>
+        <w:ind w:left="3600" w:hanging="360"/>
+      </w:pPr>
+      <w:rPr>
+        <w:rFonts w:ascii="Courier New" w:hAnsi="Courier New" w:cs="Courier New" w:hint="default"/>
+      </w:rPr>
+    </w:lvl>
+    <w:lvl w:ilvl="5" w:tplc="2C0A0005" w:tentative="1">
+      <w:start w:val="1"/>
+      <w:numFmt w:val="bullet"/>
+      <w:lvlText w:val=""/>
+      <w:lvlJc w:val="left"/>
+      <w:pPr>
+        <w:ind w:left="4320" w:hanging="360"/>
+      </w:pPr>
+      <w:rPr>
+        <w:rFonts w:ascii="Wingdings" w:hAnsi="Wingdings" w:hint="default"/>
+      </w:rPr>
+    </w:lvl>
+    <w:lvl w:ilvl="6" w:tplc="2C0A0001" w:tentative="1">
+      <w:start w:val="1"/>
+      <w:numFmt w:val="bullet"/>
+      <w:lvlText w:val=""/>
+      <w:lvlJc w:val="left"/>
+      <w:pPr>
+        <w:ind w:left="5040" w:hanging="360"/>
+      </w:pPr>
+      <w:rPr>
+        <w:rFonts w:ascii="Symbol" w:hAnsi="Symbol" w:hint="default"/>
+      </w:rPr>
+    </w:lvl>
+    <w:lvl w:ilvl="7" w:tplc="2C0A0003" w:tentative="1">
+      <w:start w:val="1"/>
+      <w:numFmt w:val="bullet"/>
+      <w:lvlText w:val="o"/>
+      <w:lvlJc w:val="left"/>
+      <w:pPr>
+        <w:ind w:left="5760" w:hanging="360"/>
+      </w:pPr>
+      <w:rPr>
+        <w:rFonts w:ascii="Courier New" w:hAnsi="Courier New" w:cs="Courier New" w:hint="default"/>
+      </w:rPr>
+    </w:lvl>
+    <w:lvl w:ilvl="8" w:tplc="2C0A0005" w:tentative="1">
+      <w:start w:val="1"/>
+      <w:numFmt w:val="bullet"/>
+      <w:lvlText w:val=""/>
+      <w:lvlJc w:val="left"/>
+      <w:pPr>
+        <w:ind w:left="6480" w:hanging="360"/>
+      </w:pPr>
+      <w:rPr>
+        <w:rFonts w:ascii="Wingdings" w:hAnsi="Wingdings" w:hint="default"/>
+      </w:rPr>
+    </w:lvl>
+  </w:abstractNum>
+  <w:abstractNum w:abstractNumId="10" w15:restartNumberingAfterBreak="0">
     <w:nsid w:val="41286B35"/>
     <w:multiLevelType w:val="hybridMultilevel"/>
     <w:tmpl w:val="30E6551C"/>
@@ -4994,7 +5307,7 @@
       </w:rPr>
     </w:lvl>
   </w:abstractNum>
-  <w:abstractNum w:abstractNumId="10">
+  <w:abstractNum w:abstractNumId="11" w15:restartNumberingAfterBreak="0">
     <w:nsid w:val="487036EC"/>
     <w:multiLevelType w:val="hybridMultilevel"/>
     <w:tmpl w:val="BDFE724A"/>
@@ -5080,7 +5393,7 @@
       </w:pPr>
     </w:lvl>
   </w:abstractNum>
-  <w:abstractNum w:abstractNumId="11">
+  <w:abstractNum w:abstractNumId="12" w15:restartNumberingAfterBreak="0">
     <w:nsid w:val="518521F3"/>
     <w:multiLevelType w:val="hybridMultilevel"/>
     <w:tmpl w:val="24E4A1A6"/>
@@ -5193,7 +5506,7 @@
       </w:rPr>
     </w:lvl>
   </w:abstractNum>
-  <w:abstractNum w:abstractNumId="12">
+  <w:abstractNum w:abstractNumId="13" w15:restartNumberingAfterBreak="0">
     <w:nsid w:val="52D90BB8"/>
     <w:multiLevelType w:val="hybridMultilevel"/>
     <w:tmpl w:val="1D2461DE"/>
@@ -5307,7 +5620,7 @@
       </w:rPr>
     </w:lvl>
   </w:abstractNum>
-  <w:abstractNum w:abstractNumId="13">
+  <w:abstractNum w:abstractNumId="14" w15:restartNumberingAfterBreak="0">
     <w:nsid w:val="6A691ECC"/>
     <w:multiLevelType w:val="hybridMultilevel"/>
     <w:tmpl w:val="3E9C3266"/>
@@ -5420,7 +5733,7 @@
       </w:rPr>
     </w:lvl>
   </w:abstractNum>
-  <w:abstractNum w:abstractNumId="14">
+  <w:abstractNum w:abstractNumId="15" w15:restartNumberingAfterBreak="0">
     <w:nsid w:val="6EAE4F16"/>
     <w:multiLevelType w:val="hybridMultilevel"/>
     <w:tmpl w:val="6412854A"/>
@@ -5533,7 +5846,7 @@
       </w:rPr>
     </w:lvl>
   </w:abstractNum>
-  <w:abstractNum w:abstractNumId="15">
+  <w:abstractNum w:abstractNumId="16" w15:restartNumberingAfterBreak="0">
     <w:nsid w:val="708E589C"/>
     <w:multiLevelType w:val="multilevel"/>
     <w:tmpl w:val="381042DE"/>
@@ -5673,7 +5986,7 @@
       </w:rPr>
     </w:lvl>
   </w:abstractNum>
-  <w:abstractNum w:abstractNumId="16">
+  <w:abstractNum w:abstractNumId="17" w15:restartNumberingAfterBreak="0">
     <w:nsid w:val="7DD64906"/>
     <w:multiLevelType w:val="hybridMultilevel"/>
     <w:tmpl w:val="795E7434"/>
@@ -5791,13 +6104,13 @@
     <w:abstractNumId w:val="6"/>
   </w:num>
   <w:num w:numId="2">
-    <w:abstractNumId w:val="10"/>
+    <w:abstractNumId w:val="11"/>
   </w:num>
   <w:num w:numId="3">
-    <w:abstractNumId w:val="10"/>
+    <w:abstractNumId w:val="11"/>
   </w:num>
   <w:num w:numId="4">
-    <w:abstractNumId w:val="10"/>
+    <w:abstractNumId w:val="11"/>
   </w:num>
   <w:num w:numId="5">
     <w:abstractNumId w:val="1"/>
@@ -5812,37 +6125,40 @@
     <w:abstractNumId w:val="0"/>
   </w:num>
   <w:num w:numId="9">
-    <w:abstractNumId w:val="15"/>
+    <w:abstractNumId w:val="16"/>
   </w:num>
   <w:num w:numId="10">
-    <w:abstractNumId w:val="16"/>
+    <w:abstractNumId w:val="17"/>
   </w:num>
   <w:num w:numId="11">
     <w:abstractNumId w:val="4"/>
   </w:num>
   <w:num w:numId="12">
+    <w:abstractNumId w:val="13"/>
+  </w:num>
+  <w:num w:numId="13">
     <w:abstractNumId w:val="12"/>
   </w:num>
-  <w:num w:numId="13">
-    <w:abstractNumId w:val="11"/>
-  </w:num>
   <w:num w:numId="14">
-    <w:abstractNumId w:val="9"/>
+    <w:abstractNumId w:val="10"/>
   </w:num>
   <w:num w:numId="15">
     <w:abstractNumId w:val="5"/>
   </w:num>
   <w:num w:numId="16">
-    <w:abstractNumId w:val="14"/>
+    <w:abstractNumId w:val="15"/>
   </w:num>
   <w:num w:numId="17">
-    <w:abstractNumId w:val="13"/>
+    <w:abstractNumId w:val="14"/>
   </w:num>
   <w:num w:numId="18">
     <w:abstractNumId w:val="7"/>
   </w:num>
   <w:num w:numId="19">
     <w:abstractNumId w:val="8"/>
+  </w:num>
+  <w:num w:numId="20">
+    <w:abstractNumId w:val="9"/>
   </w:num>
 </w:numbering>
 </file>
@@ -6983,7 +7299,6 @@
       <w:lang w:val="en-US"/>
     </w:rPr>
     <w:tblPr>
-      <w:tblInd w:w="0" w:type="dxa"/>
       <w:tblBorders>
         <w:top w:val="single" w:sz="4" w:space="0" w:color="auto"/>
         <w:left w:val="single" w:sz="4" w:space="0" w:color="auto"/>
@@ -6992,12 +7307,6 @@
         <w:insideH w:val="single" w:sz="4" w:space="0" w:color="auto"/>
         <w:insideV w:val="single" w:sz="4" w:space="0" w:color="auto"/>
       </w:tblBorders>
-      <w:tblCellMar>
-        <w:top w:w="0" w:type="dxa"/>
-        <w:left w:w="108" w:type="dxa"/>
-        <w:bottom w:w="0" w:type="dxa"/>
-        <w:right w:w="108" w:type="dxa"/>
-      </w:tblCellMar>
     </w:tblPr>
   </w:style>
   <w:style w:type="paragraph" w:styleId="Prrafodelista">
@@ -7321,7 +7630,7 @@
 </file>
 
 <file path=customXml/itemProps2.xml><?xml version="1.0" encoding="utf-8"?>
-<ds:datastoreItem xmlns:ds="http://schemas.openxmlformats.org/officeDocument/2006/customXml" ds:itemID="{2B42FAD3-BC66-46E9-94AD-1E48233C1170}">
+<ds:datastoreItem xmlns:ds="http://schemas.openxmlformats.org/officeDocument/2006/customXml" ds:itemID="{35563FBA-4C34-4FFE-A8CC-8561EF84CC3A}">
   <ds:schemaRefs>
     <ds:schemaRef ds:uri="http://schemas.openxmlformats.org/officeDocument/2006/bibliography"/>
   </ds:schemaRefs>

</xml_diff>